<commit_message>
GAM150 - changed briefs to include game & project files
</commit_message>
<xml_diff>
--- a/GAM150/1/2018-19-gam150-assignment-1-brief.docx
+++ b/GAM150/1/2018-19-gam150-assignment-1-brief.docx
@@ -213,7 +213,23 @@
                       <w:w w:val="90"/>
                       <w:sz w:val="20"/>
                     </w:rPr>
-                    <w:t xml:space="preserve">.0 </w:t>
+                    <w:t>.</w:t>
+                  </w:r>
+                  <w:r>
+                    <w:rPr>
+                      <w:color w:val="FFFFFF"/>
+                      <w:w w:val="90"/>
+                      <w:sz w:val="20"/>
+                    </w:rPr>
+                    <w:t>1</w:t>
+                  </w:r>
+                  <w:r>
+                    <w:rPr>
+                      <w:color w:val="FFFFFF"/>
+                      <w:w w:val="90"/>
+                      <w:sz w:val="20"/>
+                    </w:rPr>
+                    <w:t xml:space="preserve"> </w:t>
                   </w:r>
                   <w:r>
                     <w:rPr>
@@ -1471,7 +1487,16 @@
               <w:t>single summative submission</w:t>
             </w:r>
             <w:r>
-              <w:t xml:space="preserve">. This work is individual and will be assessed on a criterion-referenced basis. Please refer to the marking rubric at the end of this document for further detail. To complete Part B, revise your game based on the feedback you have received. Then, upload to the Learning Space. Please note </w:t>
+              <w:t xml:space="preserve">. This work is individual and will be assessed on a criterion-referenced basis. Please refer to the marking rubric at the end of this document for further detail. To complete Part B, revise your game based on the feedback you have received. Then, upload to the Learning Space. </w:t>
+            </w:r>
+            <w:r>
+              <w:rPr>
+                <w:b/>
+              </w:rPr>
+              <w:t xml:space="preserve">Upload both your unity project files and the standalone build. </w:t>
+            </w:r>
+            <w:r>
+              <w:t xml:space="preserve">Please note </w:t>
             </w:r>
             <w:r>
               <w:t xml:space="preserve">that </w:t>
@@ -1485,11 +1510,6 @@
             <w:r>
               <w:t>Space will only accept a single .zip file. You will receive formal feedback from your tutor three weeks after the final submission deadline.</w:t>
             </w:r>
-          </w:p>
-          <w:p>
-            <w:pPr>
-              <w:pStyle w:val="BodyText"/>
-            </w:pPr>
           </w:p>
           <w:p>
             <w:pPr>
@@ -6293,7 +6313,7 @@
 </file>
 
 <file path=customXml/itemProps1.xml><?xml version="1.0" encoding="utf-8"?>
-<ds:datastoreItem xmlns:ds="http://schemas.openxmlformats.org/officeDocument/2006/customXml" ds:itemID="{E78881EB-276C-42FE-8032-A6F07355DC29}">
+<ds:datastoreItem xmlns:ds="http://schemas.openxmlformats.org/officeDocument/2006/customXml" ds:itemID="{874CCFD9-0D6A-464A-B0E4-033790813E91}">
   <ds:schemaRefs>
     <ds:schemaRef ds:uri="http://schemas.openxmlformats.org/officeDocument/2006/bibliography"/>
   </ds:schemaRefs>

</xml_diff>